<commit_message>
contact us section completed
</commit_message>
<xml_diff>
--- a/Linkers' Project Documentation.docx
+++ b/Linkers' Project Documentation.docx
@@ -136,7 +136,43 @@
                 <w:sz w:val="28"/>
                 <w:szCs w:val="28"/>
               </w:rPr>
-              <w:t>Chapter-1</w:t>
+              <w:t>Chapter</w:t>
+            </w:r>
+            <w:r>
+              <w:rPr>
+                <w:rFonts w:ascii="Times New Roman" w:hAnsi="Times New Roman" w:cs="Times New Roman"/>
+                <w:b/>
+                <w:sz w:val="28"/>
+                <w:szCs w:val="28"/>
+              </w:rPr>
+              <w:t xml:space="preserve"> </w:t>
+            </w:r>
+            <w:r>
+              <w:rPr>
+                <w:rFonts w:ascii="Times New Roman" w:hAnsi="Times New Roman" w:cs="Times New Roman"/>
+                <w:b/>
+                <w:sz w:val="28"/>
+                <w:szCs w:val="28"/>
+              </w:rPr>
+              <w:t>-</w:t>
+            </w:r>
+            <w:r>
+              <w:rPr>
+                <w:rFonts w:ascii="Times New Roman" w:hAnsi="Times New Roman" w:cs="Times New Roman"/>
+                <w:b/>
+                <w:sz w:val="28"/>
+                <w:szCs w:val="28"/>
+              </w:rPr>
+              <w:t xml:space="preserve"> </w:t>
+            </w:r>
+            <w:r>
+              <w:rPr>
+                <w:rFonts w:ascii="Times New Roman" w:hAnsi="Times New Roman" w:cs="Times New Roman"/>
+                <w:b/>
+                <w:sz w:val="28"/>
+                <w:szCs w:val="28"/>
+              </w:rPr>
+              <w:t>1</w:t>
             </w:r>
           </w:p>
         </w:tc>
@@ -199,15 +235,7 @@
                 <w:sz w:val="28"/>
                 <w:szCs w:val="28"/>
               </w:rPr>
-              <w:t xml:space="preserve">1.1: </w:t>
-            </w:r>
-            <w:r>
-              <w:rPr>
-                <w:rFonts w:ascii="Times New Roman" w:hAnsi="Times New Roman" w:cs="Times New Roman"/>
-                <w:sz w:val="28"/>
-                <w:szCs w:val="28"/>
-              </w:rPr>
-              <w:t>Background of the Project with Existing Scenario</w:t>
+              <w:t>1.1: Background of the Project with Existing Scenario</w:t>
             </w:r>
           </w:p>
         </w:tc>
@@ -398,7 +426,7 @@
                 <w:sz w:val="28"/>
                 <w:szCs w:val="28"/>
               </w:rPr>
-              <w:t>Chapter-2</w:t>
+              <w:t>Chapter</w:t>
             </w:r>
             <w:r>
               <w:rPr>
@@ -409,6 +437,42 @@
               </w:rPr>
               <w:t xml:space="preserve"> </w:t>
             </w:r>
+            <w:r>
+              <w:rPr>
+                <w:rFonts w:ascii="Times New Roman" w:hAnsi="Times New Roman" w:cs="Times New Roman"/>
+                <w:b/>
+                <w:sz w:val="28"/>
+                <w:szCs w:val="28"/>
+              </w:rPr>
+              <w:t>-</w:t>
+            </w:r>
+            <w:r>
+              <w:rPr>
+                <w:rFonts w:ascii="Times New Roman" w:hAnsi="Times New Roman" w:cs="Times New Roman"/>
+                <w:b/>
+                <w:sz w:val="28"/>
+                <w:szCs w:val="28"/>
+              </w:rPr>
+              <w:t xml:space="preserve"> </w:t>
+            </w:r>
+            <w:r>
+              <w:rPr>
+                <w:rFonts w:ascii="Times New Roman" w:hAnsi="Times New Roman" w:cs="Times New Roman"/>
+                <w:b/>
+                <w:sz w:val="28"/>
+                <w:szCs w:val="28"/>
+              </w:rPr>
+              <w:t>2</w:t>
+            </w:r>
+            <w:r>
+              <w:rPr>
+                <w:rFonts w:ascii="Times New Roman" w:hAnsi="Times New Roman" w:cs="Times New Roman"/>
+                <w:b/>
+                <w:sz w:val="28"/>
+                <w:szCs w:val="28"/>
+              </w:rPr>
+              <w:t xml:space="preserve"> </w:t>
+            </w:r>
           </w:p>
           <w:p>
             <w:pPr>
@@ -427,50 +491,6 @@
                 <w:szCs w:val="28"/>
               </w:rPr>
               <w:t>Survey of Technologies used During the Project Implementation</w:t>
-            </w:r>
-          </w:p>
-          <w:p>
-            <w:pPr>
-              <w:pStyle w:val="ListBullet"/>
-              <w:rPr>
-                <w:rFonts w:ascii="Times New Roman" w:hAnsi="Times New Roman" w:cs="Times New Roman"/>
-                <w:sz w:val="28"/>
-                <w:szCs w:val="28"/>
-              </w:rPr>
-            </w:pPr>
-            <w:r>
-              <w:rPr>
-                <w:rFonts w:ascii="Times New Roman" w:hAnsi="Times New Roman" w:cs="Times New Roman"/>
-                <w:sz w:val="28"/>
-                <w:szCs w:val="28"/>
-              </w:rPr>
-              <w:t xml:space="preserve">How </w:t>
-            </w:r>
-            <w:r>
-              <w:rPr>
-                <w:rFonts w:ascii="Times New Roman" w:hAnsi="Times New Roman" w:cs="Times New Roman"/>
-                <w:sz w:val="28"/>
-                <w:szCs w:val="28"/>
-              </w:rPr>
-              <w:t>it is applicable to the Project</w:t>
-            </w:r>
-          </w:p>
-          <w:p>
-            <w:pPr>
-              <w:pStyle w:val="ListBullet"/>
-              <w:rPr>
-                <w:rFonts w:ascii="Times New Roman" w:hAnsi="Times New Roman" w:cs="Times New Roman"/>
-                <w:sz w:val="28"/>
-                <w:szCs w:val="28"/>
-              </w:rPr>
-            </w:pPr>
-            <w:r>
-              <w:rPr>
-                <w:rFonts w:ascii="Times New Roman" w:hAnsi="Times New Roman" w:cs="Times New Roman"/>
-                <w:sz w:val="28"/>
-                <w:szCs w:val="28"/>
-              </w:rPr>
-              <w:t>Why this Language is used over other Coding Language</w:t>
             </w:r>
           </w:p>
         </w:tc>
@@ -532,7 +552,43 @@
                 <w:sz w:val="28"/>
                 <w:szCs w:val="28"/>
               </w:rPr>
-              <w:t>Chapter-3 Requirements &amp; Analysis</w:t>
+              <w:t>Chapter</w:t>
+            </w:r>
+            <w:r>
+              <w:rPr>
+                <w:rFonts w:ascii="Times New Roman" w:hAnsi="Times New Roman" w:cs="Times New Roman"/>
+                <w:b/>
+                <w:sz w:val="28"/>
+                <w:szCs w:val="28"/>
+              </w:rPr>
+              <w:t xml:space="preserve"> </w:t>
+            </w:r>
+            <w:r>
+              <w:rPr>
+                <w:rFonts w:ascii="Times New Roman" w:hAnsi="Times New Roman" w:cs="Times New Roman"/>
+                <w:b/>
+                <w:sz w:val="28"/>
+                <w:szCs w:val="28"/>
+              </w:rPr>
+              <w:t>-</w:t>
+            </w:r>
+            <w:r>
+              <w:rPr>
+                <w:rFonts w:ascii="Times New Roman" w:hAnsi="Times New Roman" w:cs="Times New Roman"/>
+                <w:b/>
+                <w:sz w:val="28"/>
+                <w:szCs w:val="28"/>
+              </w:rPr>
+              <w:t xml:space="preserve"> </w:t>
+            </w:r>
+            <w:r>
+              <w:rPr>
+                <w:rFonts w:ascii="Times New Roman" w:hAnsi="Times New Roman" w:cs="Times New Roman"/>
+                <w:b/>
+                <w:sz w:val="28"/>
+                <w:szCs w:val="28"/>
+              </w:rPr>
+              <w:t>3 Requirements &amp; Analysis</w:t>
             </w:r>
           </w:p>
         </w:tc>
@@ -883,7 +939,7 @@
                 <w:sz w:val="28"/>
                 <w:szCs w:val="28"/>
               </w:rPr>
-              <w:t>9</w:t>
+              <w:t>10</w:t>
             </w:r>
           </w:p>
         </w:tc>
@@ -907,7 +963,43 @@
                 <w:sz w:val="28"/>
                 <w:szCs w:val="28"/>
               </w:rPr>
-              <w:t xml:space="preserve">Chapter-4 </w:t>
+              <w:t>Chapter</w:t>
+            </w:r>
+            <w:r>
+              <w:rPr>
+                <w:rFonts w:ascii="Times New Roman" w:hAnsi="Times New Roman" w:cs="Times New Roman"/>
+                <w:b/>
+                <w:sz w:val="28"/>
+                <w:szCs w:val="28"/>
+              </w:rPr>
+              <w:t xml:space="preserve"> </w:t>
+            </w:r>
+            <w:r>
+              <w:rPr>
+                <w:rFonts w:ascii="Times New Roman" w:hAnsi="Times New Roman" w:cs="Times New Roman"/>
+                <w:b/>
+                <w:sz w:val="28"/>
+                <w:szCs w:val="28"/>
+              </w:rPr>
+              <w:t>-</w:t>
+            </w:r>
+            <w:r>
+              <w:rPr>
+                <w:rFonts w:ascii="Times New Roman" w:hAnsi="Times New Roman" w:cs="Times New Roman"/>
+                <w:b/>
+                <w:sz w:val="28"/>
+                <w:szCs w:val="28"/>
+              </w:rPr>
+              <w:t xml:space="preserve"> </w:t>
+            </w:r>
+            <w:r>
+              <w:rPr>
+                <w:rFonts w:ascii="Times New Roman" w:hAnsi="Times New Roman" w:cs="Times New Roman"/>
+                <w:b/>
+                <w:sz w:val="28"/>
+                <w:szCs w:val="28"/>
+              </w:rPr>
+              <w:t xml:space="preserve">4 </w:t>
             </w:r>
             <w:r>
               <w:rPr>
@@ -998,7 +1090,43 @@
                 <w:sz w:val="28"/>
                 <w:szCs w:val="28"/>
               </w:rPr>
-              <w:t>Chapter-5 Implementation &amp; Testing</w:t>
+              <w:t>Chapter</w:t>
+            </w:r>
+            <w:r>
+              <w:rPr>
+                <w:rFonts w:ascii="Times New Roman" w:hAnsi="Times New Roman" w:cs="Times New Roman"/>
+                <w:b/>
+                <w:sz w:val="28"/>
+                <w:szCs w:val="28"/>
+              </w:rPr>
+              <w:t xml:space="preserve"> </w:t>
+            </w:r>
+            <w:r>
+              <w:rPr>
+                <w:rFonts w:ascii="Times New Roman" w:hAnsi="Times New Roman" w:cs="Times New Roman"/>
+                <w:b/>
+                <w:sz w:val="28"/>
+                <w:szCs w:val="28"/>
+              </w:rPr>
+              <w:t>-</w:t>
+            </w:r>
+            <w:r>
+              <w:rPr>
+                <w:rFonts w:ascii="Times New Roman" w:hAnsi="Times New Roman" w:cs="Times New Roman"/>
+                <w:b/>
+                <w:sz w:val="28"/>
+                <w:szCs w:val="28"/>
+              </w:rPr>
+              <w:t xml:space="preserve"> </w:t>
+            </w:r>
+            <w:r>
+              <w:rPr>
+                <w:rFonts w:ascii="Times New Roman" w:hAnsi="Times New Roman" w:cs="Times New Roman"/>
+                <w:b/>
+                <w:sz w:val="28"/>
+                <w:szCs w:val="28"/>
+              </w:rPr>
+              <w:t>5 Implementation &amp; Testing</w:t>
             </w:r>
           </w:p>
         </w:tc>
@@ -1038,7 +1166,7 @@
                 <w:sz w:val="28"/>
                 <w:szCs w:val="28"/>
               </w:rPr>
-              <w:t>10</w:t>
+              <w:t>11</w:t>
             </w:r>
           </w:p>
         </w:tc>
@@ -1100,7 +1228,7 @@
                 <w:sz w:val="28"/>
                 <w:szCs w:val="28"/>
               </w:rPr>
-              <w:t>11</w:t>
+              <w:t>12</w:t>
             </w:r>
           </w:p>
         </w:tc>
@@ -1162,7 +1290,7 @@
                 <w:sz w:val="28"/>
                 <w:szCs w:val="28"/>
               </w:rPr>
-              <w:t>12</w:t>
+              <w:t>13</w:t>
             </w:r>
           </w:p>
         </w:tc>
@@ -1240,7 +1368,43 @@
                 <w:sz w:val="28"/>
                 <w:szCs w:val="28"/>
               </w:rPr>
-              <w:t>Chapter-6 Results &amp; Discussion</w:t>
+              <w:t>Chapter</w:t>
+            </w:r>
+            <w:r>
+              <w:rPr>
+                <w:rFonts w:ascii="Times New Roman" w:hAnsi="Times New Roman" w:cs="Times New Roman"/>
+                <w:b/>
+                <w:sz w:val="28"/>
+                <w:szCs w:val="28"/>
+              </w:rPr>
+              <w:t xml:space="preserve"> </w:t>
+            </w:r>
+            <w:r>
+              <w:rPr>
+                <w:rFonts w:ascii="Times New Roman" w:hAnsi="Times New Roman" w:cs="Times New Roman"/>
+                <w:b/>
+                <w:sz w:val="28"/>
+                <w:szCs w:val="28"/>
+              </w:rPr>
+              <w:t>-</w:t>
+            </w:r>
+            <w:r>
+              <w:rPr>
+                <w:rFonts w:ascii="Times New Roman" w:hAnsi="Times New Roman" w:cs="Times New Roman"/>
+                <w:b/>
+                <w:sz w:val="28"/>
+                <w:szCs w:val="28"/>
+              </w:rPr>
+              <w:t xml:space="preserve"> </w:t>
+            </w:r>
+            <w:r>
+              <w:rPr>
+                <w:rFonts w:ascii="Times New Roman" w:hAnsi="Times New Roman" w:cs="Times New Roman"/>
+                <w:b/>
+                <w:sz w:val="28"/>
+                <w:szCs w:val="28"/>
+              </w:rPr>
+              <w:t>6 Results &amp; Discussion</w:t>
             </w:r>
           </w:p>
         </w:tc>
@@ -1280,7 +1444,7 @@
                 <w:sz w:val="28"/>
                 <w:szCs w:val="28"/>
               </w:rPr>
-              <w:t>13</w:t>
+              <w:t>14</w:t>
             </w:r>
           </w:p>
         </w:tc>
@@ -1342,7 +1506,7 @@
                 <w:sz w:val="28"/>
                 <w:szCs w:val="28"/>
               </w:rPr>
-              <w:t>14</w:t>
+              <w:t>15</w:t>
             </w:r>
           </w:p>
         </w:tc>
@@ -1420,7 +1584,43 @@
                 <w:sz w:val="28"/>
                 <w:szCs w:val="28"/>
               </w:rPr>
-              <w:t>Chapter-7 Conclusion</w:t>
+              <w:t>Chapter</w:t>
+            </w:r>
+            <w:r>
+              <w:rPr>
+                <w:rFonts w:ascii="Times New Roman" w:hAnsi="Times New Roman" w:cs="Times New Roman"/>
+                <w:b/>
+                <w:sz w:val="28"/>
+                <w:szCs w:val="28"/>
+              </w:rPr>
+              <w:t xml:space="preserve"> </w:t>
+            </w:r>
+            <w:r>
+              <w:rPr>
+                <w:rFonts w:ascii="Times New Roman" w:hAnsi="Times New Roman" w:cs="Times New Roman"/>
+                <w:b/>
+                <w:sz w:val="28"/>
+                <w:szCs w:val="28"/>
+              </w:rPr>
+              <w:t>-</w:t>
+            </w:r>
+            <w:r>
+              <w:rPr>
+                <w:rFonts w:ascii="Times New Roman" w:hAnsi="Times New Roman" w:cs="Times New Roman"/>
+                <w:b/>
+                <w:sz w:val="28"/>
+                <w:szCs w:val="28"/>
+              </w:rPr>
+              <w:t xml:space="preserve"> </w:t>
+            </w:r>
+            <w:r>
+              <w:rPr>
+                <w:rFonts w:ascii="Times New Roman" w:hAnsi="Times New Roman" w:cs="Times New Roman"/>
+                <w:b/>
+                <w:sz w:val="28"/>
+                <w:szCs w:val="28"/>
+              </w:rPr>
+              <w:t>7 Conclusion</w:t>
             </w:r>
           </w:p>
         </w:tc>
@@ -1460,7 +1660,7 @@
                 <w:sz w:val="28"/>
                 <w:szCs w:val="28"/>
               </w:rPr>
-              <w:t>15</w:t>
+              <w:t>16</w:t>
             </w:r>
           </w:p>
         </w:tc>
@@ -1522,7 +1722,7 @@
                 <w:sz w:val="28"/>
                 <w:szCs w:val="28"/>
               </w:rPr>
-              <w:t>16</w:t>
+              <w:t>17</w:t>
             </w:r>
           </w:p>
         </w:tc>
@@ -1584,7 +1784,7 @@
                 <w:sz w:val="28"/>
                 <w:szCs w:val="28"/>
               </w:rPr>
-              <w:t>17</w:t>
+              <w:t>18</w:t>
             </w:r>
           </w:p>
         </w:tc>
@@ -1646,7 +1846,7 @@
                 <w:sz w:val="28"/>
                 <w:szCs w:val="28"/>
               </w:rPr>
-              <w:t>18</w:t>
+              <w:t>19</w:t>
             </w:r>
           </w:p>
         </w:tc>
@@ -1710,7 +1910,7 @@
                 <w:sz w:val="28"/>
                 <w:szCs w:val="28"/>
               </w:rPr>
-              <w:t>19</w:t>
+              <w:t>20</w:t>
             </w:r>
           </w:p>
         </w:tc>
@@ -1852,7 +2052,23 @@
           <w:rFonts w:ascii="Times New Roman" w:hAnsi="Times New Roman" w:cs="Times New Roman"/>
           <w:sz w:val="24"/>
         </w:rPr>
-        <w:t xml:space="preserve">The Linkers project was conceived as a response to the evolving landscape of digital communication and social media engagement. In today's interconnected world, individuals, businesses, and organizations rely heavily on social media platforms to disseminate information, connect with their audience, and promote their products and services. However, the process of managing and optimizing digital content across multiple platforms can be complex and time-consuming, requiring users to navigate through various interfaces and tools to </w:t>
+        <w:t xml:space="preserve">The Linkers project </w:t>
+      </w:r>
+      <w:proofErr w:type="gramStart"/>
+      <w:r>
+        <w:rPr>
+          <w:rFonts w:ascii="Times New Roman" w:hAnsi="Times New Roman" w:cs="Times New Roman"/>
+          <w:sz w:val="24"/>
+        </w:rPr>
+        <w:t>was conceived</w:t>
+      </w:r>
+      <w:proofErr w:type="gramEnd"/>
+      <w:r>
+        <w:rPr>
+          <w:rFonts w:ascii="Times New Roman" w:hAnsi="Times New Roman" w:cs="Times New Roman"/>
+          <w:sz w:val="24"/>
+        </w:rPr>
+        <w:t xml:space="preserve"> as a response to the evolving landscape of digital communication and social media engagement. In today's interconnected world, individuals, businesses, and organizations rely heavily on social media platforms to disseminate information, connect with their audience, and promote their products and services. However, the process of managing and optimizing digital content across multiple platforms can be complex and time-consuming, requiring users to navigate through various interfaces and tools to </w:t>
       </w:r>
       <w:r>
         <w:rPr>
@@ -1932,15 +2148,43 @@
           <w:sz w:val="24"/>
           <w:szCs w:val="24"/>
         </w:rPr>
-        <w:t>Manual Link Generation: Users had to manually construct links for their social media profiles or content, which was time-consuming and prone to errors. This process involved navigating through multiple interfaces and copying and pasting various componen</w:t>
-      </w:r>
-      <w:r>
-        <w:rPr>
-          <w:rFonts w:ascii="Times New Roman" w:hAnsi="Times New Roman" w:cs="Times New Roman"/>
-          <w:sz w:val="24"/>
-          <w:szCs w:val="24"/>
-        </w:rPr>
-        <w:t>ts to create a functional link.</w:t>
+        <w:t xml:space="preserve">Manual Link Generation: Users had </w:t>
+      </w:r>
+      <w:proofErr w:type="gramStart"/>
+      <w:r>
+        <w:rPr>
+          <w:rFonts w:ascii="Times New Roman" w:hAnsi="Times New Roman" w:cs="Times New Roman"/>
+          <w:sz w:val="24"/>
+          <w:szCs w:val="24"/>
+        </w:rPr>
+        <w:t>to manually construct</w:t>
+      </w:r>
+      <w:proofErr w:type="gramEnd"/>
+      <w:r>
+        <w:rPr>
+          <w:rFonts w:ascii="Times New Roman" w:hAnsi="Times New Roman" w:cs="Times New Roman"/>
+          <w:sz w:val="24"/>
+          <w:szCs w:val="24"/>
+        </w:rPr>
+        <w:t xml:space="preserve"> links for their social media profiles or content, which was time-consuming and prone to errors. This process involved navigating through multiple </w:t>
+      </w:r>
+      <w:proofErr w:type="gramStart"/>
+      <w:r>
+        <w:rPr>
+          <w:rFonts w:ascii="Times New Roman" w:hAnsi="Times New Roman" w:cs="Times New Roman"/>
+          <w:sz w:val="24"/>
+          <w:szCs w:val="24"/>
+        </w:rPr>
+        <w:t>interfaces and copying</w:t>
+      </w:r>
+      <w:proofErr w:type="gramEnd"/>
+      <w:r>
+        <w:rPr>
+          <w:rFonts w:ascii="Times New Roman" w:hAnsi="Times New Roman" w:cs="Times New Roman"/>
+          <w:sz w:val="24"/>
+          <w:szCs w:val="24"/>
+        </w:rPr>
+        <w:t xml:space="preserve"> and pasting various components to create a functional link.</w:t>
       </w:r>
     </w:p>
     <w:p>
@@ -1958,15 +2202,7 @@
           <w:sz w:val="24"/>
           <w:szCs w:val="24"/>
         </w:rPr>
-        <w:t>Limited Code Generation Options: Users lacked access to comprehensive tools for generating QR codes, anchor codes, and other types of codes for their social media presence. As a result, they had to rely on third-party websites or softwar</w:t>
-      </w:r>
-      <w:r>
-        <w:rPr>
-          <w:rFonts w:ascii="Times New Roman" w:hAnsi="Times New Roman" w:cs="Times New Roman"/>
-          <w:sz w:val="24"/>
-          <w:szCs w:val="24"/>
-        </w:rPr>
-        <w:t>e with limited functionalities.</w:t>
+        <w:t>Limited Code Generation Options: Users lacked access to comprehensive tools for generating QR codes, anchor codes, and other types of codes for their social media presence. As a result, they had to rely on third-party websites or software with limited functionalities.</w:t>
       </w:r>
     </w:p>
     <w:p>
@@ -1984,15 +2220,7 @@
           <w:sz w:val="24"/>
           <w:szCs w:val="24"/>
         </w:rPr>
-        <w:t xml:space="preserve">Security Concerns: Users expressed concerns about the security and reliability of third-party services for generating links and codes. Trusting external platforms with sensitive data raised apprehensions about privacy, data breaches, and potential </w:t>
-      </w:r>
-      <w:r>
-        <w:rPr>
-          <w:rFonts w:ascii="Times New Roman" w:hAnsi="Times New Roman" w:cs="Times New Roman"/>
-          <w:sz w:val="24"/>
-          <w:szCs w:val="24"/>
-        </w:rPr>
-        <w:t>misuse of personal information.</w:t>
+        <w:t>Security Concerns: Users expressed concerns about the security and reliability of third-party services for generating links and codes. Trusting external platforms with sensitive data raised apprehensions about privacy, data breaches, and potential misuse of personal information.</w:t>
       </w:r>
     </w:p>
     <w:p>
@@ -2010,15 +2238,7 @@
           <w:sz w:val="24"/>
           <w:szCs w:val="24"/>
         </w:rPr>
-        <w:t>Lack of Customization: Existing solutions offered limited options for customizing links and codes according to user preferences. Users desired more flexibility in designing and branding their digital assets to align with their unique iden</w:t>
-      </w:r>
-      <w:r>
-        <w:rPr>
-          <w:rFonts w:ascii="Times New Roman" w:hAnsi="Times New Roman" w:cs="Times New Roman"/>
-          <w:sz w:val="24"/>
-          <w:szCs w:val="24"/>
-        </w:rPr>
-        <w:t>tities and branding strategies.</w:t>
+        <w:t>Lack of Customization: Existing solutions offered limited options for customizing links and codes according to user preferences. Users desired more flexibility in designing and branding their digital assets to align with their unique identities and branding strategies.</w:t>
       </w:r>
     </w:p>
     <w:p>
@@ -2173,23 +2393,25 @@
           <w:sz w:val="24"/>
           <w:szCs w:val="24"/>
         </w:rPr>
-        <w:t>The primary objective of the Linkers project is to address the</w:t>
-      </w:r>
-      <w:r>
-        <w:rPr>
-          <w:rFonts w:ascii="Times New Roman" w:hAnsi="Times New Roman" w:cs="Times New Roman"/>
-          <w:sz w:val="24"/>
-          <w:szCs w:val="24"/>
-        </w:rPr>
-        <w:t xml:space="preserve"> existing gap in the market for </w:t>
-      </w:r>
-      <w:r>
-        <w:rPr>
-          <w:rFonts w:ascii="Times New Roman" w:hAnsi="Times New Roman" w:cs="Times New Roman"/>
-          <w:sz w:val="24"/>
-          <w:szCs w:val="24"/>
-        </w:rPr>
-        <w:t>comprehensive and user-friendly platform that offers a diverse range of features for managing digital content on social media platforms. Through extensive research and development, it was identified that while there are numerous tools and services available for generating links, QR codes, and anchor codes individually, there is a lack of a unified solution that integrates all these functionalities into a single platform.</w:t>
+        <w:t xml:space="preserve">The primary objective of the Linkers project is to address the existing gap in the market for comprehensive and user-friendly platform that offers a diverse range of features for managing digital content on social media platforms. Through extensive research and development, it </w:t>
+      </w:r>
+      <w:proofErr w:type="gramStart"/>
+      <w:r>
+        <w:rPr>
+          <w:rFonts w:ascii="Times New Roman" w:hAnsi="Times New Roman" w:cs="Times New Roman"/>
+          <w:sz w:val="24"/>
+          <w:szCs w:val="24"/>
+        </w:rPr>
+        <w:t>was identified</w:t>
+      </w:r>
+      <w:proofErr w:type="gramEnd"/>
+      <w:r>
+        <w:rPr>
+          <w:rFonts w:ascii="Times New Roman" w:hAnsi="Times New Roman" w:cs="Times New Roman"/>
+          <w:sz w:val="24"/>
+          <w:szCs w:val="24"/>
+        </w:rPr>
+        <w:t xml:space="preserve"> that while there are numerous tools and services available for generating links, QR codes, and anchor codes individually, there is a lack of a unified solution that integrates all these functionalities into a single platform.</w:t>
       </w:r>
     </w:p>
     <w:p>
@@ -2291,23 +2513,25 @@
           <w:sz w:val="24"/>
           <w:szCs w:val="24"/>
         </w:rPr>
-        <w:t>Existing solutions often require users to navigate through</w:t>
-      </w:r>
-      <w:r>
-        <w:rPr>
-          <w:rFonts w:ascii="Times New Roman" w:hAnsi="Times New Roman" w:cs="Times New Roman"/>
-          <w:sz w:val="24"/>
-          <w:szCs w:val="24"/>
-        </w:rPr>
-        <w:t xml:space="preserve"> multiple interfaces and tools, </w:t>
-      </w:r>
-      <w:r>
-        <w:rPr>
-          <w:rFonts w:ascii="Times New Roman" w:hAnsi="Times New Roman" w:cs="Times New Roman"/>
-          <w:sz w:val="24"/>
-          <w:szCs w:val="24"/>
-        </w:rPr>
-        <w:t>leading to inefficiencies, confusion, and frustration. Moreover, the lack of integration between different tools and services makes it challenging for users to maintain consistency and coherence in their online branding and communication efforts.</w:t>
+        <w:t xml:space="preserve">Existing solutions often require users to navigate through multiple interfaces and tools, leading to inefficiencies, confusion, and frustration. Moreover, the lack of integration between different tools and services makes it challenging </w:t>
+      </w:r>
+      <w:proofErr w:type="gramStart"/>
+      <w:r>
+        <w:rPr>
+          <w:rFonts w:ascii="Times New Roman" w:hAnsi="Times New Roman" w:cs="Times New Roman"/>
+          <w:sz w:val="24"/>
+          <w:szCs w:val="24"/>
+        </w:rPr>
+        <w:t>for users</w:t>
+      </w:r>
+      <w:proofErr w:type="gramEnd"/>
+      <w:r>
+        <w:rPr>
+          <w:rFonts w:ascii="Times New Roman" w:hAnsi="Times New Roman" w:cs="Times New Roman"/>
+          <w:sz w:val="24"/>
+          <w:szCs w:val="24"/>
+        </w:rPr>
+        <w:t xml:space="preserve"> to maintain consistency and coherence in their online branding and communication efforts.</w:t>
       </w:r>
     </w:p>
     <w:p>
@@ -2580,7 +2804,25 @@
           <w:sz w:val="24"/>
           <w:szCs w:val="24"/>
         </w:rPr>
-        <w:t>Customization Options: Users can customize the appearance and behavior of their links and QR codes to align with their branding and messaging.</w:t>
+        <w:t xml:space="preserve">Customization Options: Users can customize the appearance and </w:t>
+      </w:r>
+      <w:proofErr w:type="spellStart"/>
+      <w:r>
+        <w:rPr>
+          <w:rFonts w:ascii="Times New Roman" w:hAnsi="Times New Roman" w:cs="Times New Roman"/>
+          <w:sz w:val="24"/>
+          <w:szCs w:val="24"/>
+        </w:rPr>
+        <w:t>behavior</w:t>
+      </w:r>
+      <w:proofErr w:type="spellEnd"/>
+      <w:r>
+        <w:rPr>
+          <w:rFonts w:ascii="Times New Roman" w:hAnsi="Times New Roman" w:cs="Times New Roman"/>
+          <w:sz w:val="24"/>
+          <w:szCs w:val="24"/>
+        </w:rPr>
+        <w:t xml:space="preserve"> of their links and QR codes to align with their branding and messaging.</w:t>
       </w:r>
     </w:p>
     <w:p>
@@ -2687,13 +2929,23 @@
           <w:szCs w:val="24"/>
         </w:rPr>
       </w:pPr>
-      <w:r>
-        <w:rPr>
-          <w:rFonts w:ascii="Times New Roman" w:hAnsi="Times New Roman" w:cs="Times New Roman"/>
-          <w:sz w:val="24"/>
-          <w:szCs w:val="24"/>
-        </w:rPr>
-        <w:t>Time-Saving: By consolidating multiple functionalities into a single platform, Linkers saves users time and effort that would otherwise be spent navigating between different tools and services.</w:t>
+      <w:proofErr w:type="gramStart"/>
+      <w:r>
+        <w:rPr>
+          <w:rFonts w:ascii="Times New Roman" w:hAnsi="Times New Roman" w:cs="Times New Roman"/>
+          <w:sz w:val="24"/>
+          <w:szCs w:val="24"/>
+        </w:rPr>
+        <w:t>Time-Saving</w:t>
+      </w:r>
+      <w:proofErr w:type="gramEnd"/>
+      <w:r>
+        <w:rPr>
+          <w:rFonts w:ascii="Times New Roman" w:hAnsi="Times New Roman" w:cs="Times New Roman"/>
+          <w:sz w:val="24"/>
+          <w:szCs w:val="24"/>
+        </w:rPr>
+        <w:t>: By consolidating multiple functionalities into a single platform, Linkers saves users time and effort that would otherwise be spent navigating between different tools and services.</w:t>
       </w:r>
     </w:p>
     <w:p>
@@ -2876,7 +3128,25 @@
           <w:sz w:val="24"/>
           <w:szCs w:val="24"/>
         </w:rPr>
-        <w:t>Compatibility Issues: While efforts will be made to ensure compatibility across different devices and browsers, there may still be instances of compatibility issues or limitations on certain platforms.</w:t>
+        <w:t xml:space="preserve">Compatibility Issues: While efforts </w:t>
+      </w:r>
+      <w:proofErr w:type="gramStart"/>
+      <w:r>
+        <w:rPr>
+          <w:rFonts w:ascii="Times New Roman" w:hAnsi="Times New Roman" w:cs="Times New Roman"/>
+          <w:sz w:val="24"/>
+          <w:szCs w:val="24"/>
+        </w:rPr>
+        <w:t>will be made</w:t>
+      </w:r>
+      <w:proofErr w:type="gramEnd"/>
+      <w:r>
+        <w:rPr>
+          <w:rFonts w:ascii="Times New Roman" w:hAnsi="Times New Roman" w:cs="Times New Roman"/>
+          <w:sz w:val="24"/>
+          <w:szCs w:val="24"/>
+        </w:rPr>
+        <w:t xml:space="preserve"> to ensure compatibility across different devices and browsers, there may still be instances of compatibility issues or limitations on certain platforms.</w:t>
       </w:r>
     </w:p>
     <w:p>
@@ -2938,36 +3208,26 @@
           <w:sz w:val="40"/>
         </w:rPr>
         <w:lastRenderedPageBreak/>
-        <w:t>Chapter –</w:t>
-      </w:r>
+        <w:t xml:space="preserve">Chapter – 2 </w:t>
+      </w:r>
+    </w:p>
+    <w:p>
+      <w:pPr>
+        <w:jc w:val="center"/>
+        <w:rPr>
+          <w:rFonts w:ascii="Times New Roman" w:hAnsi="Times New Roman" w:cs="Times New Roman"/>
+          <w:b/>
+          <w:sz w:val="44"/>
+        </w:rPr>
+      </w:pPr>
       <w:r>
         <w:rPr>
           <w:rFonts w:ascii="Times New Roman" w:hAnsi="Times New Roman" w:cs="Times New Roman"/>
           <w:b/>
           <w:sz w:val="40"/>
         </w:rPr>
-        <w:t xml:space="preserve"> 2 </w:t>
-      </w:r>
-    </w:p>
-    <w:p>
-      <w:pPr>
-        <w:jc w:val="center"/>
-        <w:rPr>
-          <w:rFonts w:ascii="Times New Roman" w:hAnsi="Times New Roman" w:cs="Times New Roman"/>
-          <w:b/>
-          <w:sz w:val="44"/>
-        </w:rPr>
-      </w:pPr>
-      <w:r>
-        <w:rPr>
-          <w:rFonts w:ascii="Times New Roman" w:hAnsi="Times New Roman" w:cs="Times New Roman"/>
-          <w:b/>
-          <w:sz w:val="40"/>
-        </w:rPr>
         <w:t>Survey of Technologies used During the Project Implementation</w:t>
       </w:r>
-      <w:bookmarkStart w:id="0" w:name="_GoBack"/>
-      <w:bookmarkEnd w:id="0"/>
     </w:p>
     <w:p>
       <w:pPr>
@@ -2978,23 +3238,998 @@
         </w:numPr>
         <w:tabs>
           <w:tab w:val="left" w:pos="360"/>
+          <w:tab w:val="left" w:pos="720"/>
+        </w:tabs>
+        <w:rPr>
+          <w:rFonts w:ascii="Times New Roman" w:hAnsi="Times New Roman" w:cs="Times New Roman"/>
+          <w:sz w:val="24"/>
+          <w:szCs w:val="24"/>
+        </w:rPr>
+      </w:pPr>
+      <w:r>
+        <w:rPr>
+          <w:rFonts w:ascii="Times New Roman" w:hAnsi="Times New Roman" w:cs="Times New Roman"/>
+          <w:sz w:val="24"/>
+          <w:szCs w:val="24"/>
+        </w:rPr>
+        <w:t xml:space="preserve">In the project implementation phase, various technologies </w:t>
+      </w:r>
+      <w:proofErr w:type="gramStart"/>
+      <w:r>
+        <w:rPr>
+          <w:rFonts w:ascii="Times New Roman" w:hAnsi="Times New Roman" w:cs="Times New Roman"/>
+          <w:sz w:val="24"/>
+          <w:szCs w:val="24"/>
+        </w:rPr>
+        <w:t>were surveyed and selected</w:t>
+      </w:r>
+      <w:proofErr w:type="gramEnd"/>
+      <w:r>
+        <w:rPr>
+          <w:rFonts w:ascii="Times New Roman" w:hAnsi="Times New Roman" w:cs="Times New Roman"/>
+          <w:sz w:val="24"/>
+          <w:szCs w:val="24"/>
+        </w:rPr>
+        <w:t xml:space="preserve"> based on their suitability for different aspects of the development process. Here's an overview of the technologies used:</w:t>
+      </w:r>
+    </w:p>
+    <w:p>
+      <w:pPr>
+        <w:pStyle w:val="ListBullet"/>
+        <w:numPr>
+          <w:ilvl w:val="0"/>
+          <w:numId w:val="0"/>
+        </w:numPr>
+        <w:tabs>
+          <w:tab w:val="left" w:pos="360"/>
+          <w:tab w:val="left" w:pos="720"/>
+        </w:tabs>
+        <w:rPr>
+          <w:rFonts w:ascii="Times New Roman" w:hAnsi="Times New Roman" w:cs="Times New Roman"/>
+          <w:sz w:val="24"/>
+          <w:szCs w:val="24"/>
+        </w:rPr>
+      </w:pPr>
+    </w:p>
+    <w:p>
+      <w:pPr>
+        <w:pStyle w:val="ListBullet"/>
+        <w:numPr>
+          <w:ilvl w:val="0"/>
+          <w:numId w:val="12"/>
+        </w:numPr>
+        <w:tabs>
+          <w:tab w:val="left" w:pos="360"/>
+          <w:tab w:val="left" w:pos="720"/>
+        </w:tabs>
+        <w:rPr>
+          <w:rFonts w:ascii="Times New Roman" w:hAnsi="Times New Roman" w:cs="Times New Roman"/>
+          <w:b/>
+          <w:sz w:val="24"/>
+          <w:szCs w:val="24"/>
+        </w:rPr>
+      </w:pPr>
+      <w:r>
+        <w:rPr>
+          <w:rFonts w:ascii="Times New Roman" w:hAnsi="Times New Roman" w:cs="Times New Roman"/>
+          <w:b/>
+          <w:sz w:val="24"/>
+          <w:szCs w:val="24"/>
+        </w:rPr>
+        <w:t>Frontend Technologies:</w:t>
+      </w:r>
+    </w:p>
+    <w:p>
+      <w:pPr>
+        <w:pStyle w:val="ListBullet"/>
+        <w:numPr>
+          <w:ilvl w:val="1"/>
+          <w:numId w:val="12"/>
+        </w:numPr>
+        <w:tabs>
+          <w:tab w:val="left" w:pos="360"/>
+          <w:tab w:val="left" w:pos="720"/>
+        </w:tabs>
+        <w:rPr>
+          <w:rFonts w:ascii="Times New Roman" w:hAnsi="Times New Roman" w:cs="Times New Roman"/>
+          <w:sz w:val="24"/>
+          <w:szCs w:val="24"/>
+        </w:rPr>
+      </w:pPr>
+      <w:r>
+        <w:rPr>
+          <w:rFonts w:ascii="Times New Roman" w:hAnsi="Times New Roman" w:cs="Times New Roman"/>
+          <w:sz w:val="24"/>
+          <w:szCs w:val="24"/>
+        </w:rPr>
+        <w:t>HTM</w:t>
+      </w:r>
+      <w:r>
+        <w:rPr>
+          <w:rFonts w:ascii="Times New Roman" w:hAnsi="Times New Roman" w:cs="Times New Roman"/>
+          <w:sz w:val="24"/>
+          <w:szCs w:val="24"/>
+        </w:rPr>
+        <w:t xml:space="preserve">L (Hypertext </w:t>
+      </w:r>
+      <w:proofErr w:type="spellStart"/>
+      <w:r>
+        <w:rPr>
+          <w:rFonts w:ascii="Times New Roman" w:hAnsi="Times New Roman" w:cs="Times New Roman"/>
+          <w:sz w:val="24"/>
+          <w:szCs w:val="24"/>
+        </w:rPr>
+        <w:t>Markup</w:t>
+      </w:r>
+      <w:proofErr w:type="spellEnd"/>
+      <w:r>
+        <w:rPr>
+          <w:rFonts w:ascii="Times New Roman" w:hAnsi="Times New Roman" w:cs="Times New Roman"/>
+          <w:sz w:val="24"/>
+          <w:szCs w:val="24"/>
+        </w:rPr>
+        <w:t xml:space="preserve"> Language): </w:t>
+      </w:r>
+    </w:p>
+    <w:p>
+      <w:pPr>
+        <w:pStyle w:val="ListBullet"/>
+        <w:numPr>
+          <w:ilvl w:val="0"/>
+          <w:numId w:val="0"/>
+        </w:numPr>
+        <w:tabs>
+          <w:tab w:val="left" w:pos="360"/>
+          <w:tab w:val="left" w:pos="720"/>
+        </w:tabs>
+        <w:ind w:left="720"/>
+        <w:rPr>
+          <w:rFonts w:ascii="Times New Roman" w:hAnsi="Times New Roman" w:cs="Times New Roman"/>
+          <w:sz w:val="24"/>
+          <w:szCs w:val="24"/>
+        </w:rPr>
+      </w:pPr>
+      <w:r>
+        <w:rPr>
+          <w:rFonts w:ascii="Times New Roman" w:hAnsi="Times New Roman" w:cs="Times New Roman"/>
+          <w:sz w:val="24"/>
+          <w:szCs w:val="24"/>
+        </w:rPr>
+        <w:t xml:space="preserve">HTML5, the latest version of HTML, </w:t>
+      </w:r>
+      <w:proofErr w:type="gramStart"/>
+      <w:r>
+        <w:rPr>
+          <w:rFonts w:ascii="Times New Roman" w:hAnsi="Times New Roman" w:cs="Times New Roman"/>
+          <w:sz w:val="24"/>
+          <w:szCs w:val="24"/>
+        </w:rPr>
+        <w:t>was utilized</w:t>
+      </w:r>
+      <w:proofErr w:type="gramEnd"/>
+      <w:r>
+        <w:rPr>
+          <w:rFonts w:ascii="Times New Roman" w:hAnsi="Times New Roman" w:cs="Times New Roman"/>
+          <w:sz w:val="24"/>
+          <w:szCs w:val="24"/>
+        </w:rPr>
+        <w:t xml:space="preserve"> to create semantic and structured web pages, ensuring accessibility and compatibility across different browsers and devices.</w:t>
+      </w:r>
+    </w:p>
+    <w:p>
+      <w:pPr>
+        <w:pStyle w:val="ListBullet"/>
+        <w:numPr>
+          <w:ilvl w:val="1"/>
+          <w:numId w:val="12"/>
+        </w:numPr>
+        <w:tabs>
+          <w:tab w:val="left" w:pos="360"/>
+          <w:tab w:val="left" w:pos="720"/>
+        </w:tabs>
+        <w:rPr>
+          <w:rFonts w:ascii="Times New Roman" w:hAnsi="Times New Roman" w:cs="Times New Roman"/>
+          <w:sz w:val="24"/>
+          <w:szCs w:val="24"/>
+        </w:rPr>
+      </w:pPr>
+      <w:r>
+        <w:rPr>
+          <w:rFonts w:ascii="Times New Roman" w:hAnsi="Times New Roman" w:cs="Times New Roman"/>
+          <w:sz w:val="24"/>
+          <w:szCs w:val="24"/>
+        </w:rPr>
+        <w:t xml:space="preserve">CSS (Cascading Style Sheets): </w:t>
+      </w:r>
+    </w:p>
+    <w:p>
+      <w:pPr>
+        <w:pStyle w:val="ListBullet"/>
+        <w:numPr>
+          <w:ilvl w:val="0"/>
+          <w:numId w:val="0"/>
+        </w:numPr>
+        <w:tabs>
+          <w:tab w:val="left" w:pos="360"/>
+          <w:tab w:val="left" w:pos="720"/>
+        </w:tabs>
+        <w:ind w:left="720"/>
+        <w:rPr>
+          <w:rFonts w:ascii="Times New Roman" w:hAnsi="Times New Roman" w:cs="Times New Roman"/>
+          <w:sz w:val="24"/>
+          <w:szCs w:val="24"/>
+        </w:rPr>
+      </w:pPr>
+      <w:r>
+        <w:rPr>
+          <w:rFonts w:ascii="Times New Roman" w:hAnsi="Times New Roman" w:cs="Times New Roman"/>
+          <w:sz w:val="24"/>
+          <w:szCs w:val="24"/>
+        </w:rPr>
+        <w:t xml:space="preserve">Advanced CSS features such as Flexbox and Grid layouts </w:t>
+      </w:r>
+      <w:proofErr w:type="gramStart"/>
+      <w:r>
+        <w:rPr>
+          <w:rFonts w:ascii="Times New Roman" w:hAnsi="Times New Roman" w:cs="Times New Roman"/>
+          <w:sz w:val="24"/>
+          <w:szCs w:val="24"/>
+        </w:rPr>
+        <w:t>were employed</w:t>
+      </w:r>
+      <w:proofErr w:type="gramEnd"/>
+      <w:r>
+        <w:rPr>
+          <w:rFonts w:ascii="Times New Roman" w:hAnsi="Times New Roman" w:cs="Times New Roman"/>
+          <w:sz w:val="24"/>
+          <w:szCs w:val="24"/>
+        </w:rPr>
+        <w:t xml:space="preserve"> to build responsive and visually appealing designs. CSS </w:t>
+      </w:r>
+      <w:proofErr w:type="spellStart"/>
+      <w:r>
+        <w:rPr>
+          <w:rFonts w:ascii="Times New Roman" w:hAnsi="Times New Roman" w:cs="Times New Roman"/>
+          <w:sz w:val="24"/>
+          <w:szCs w:val="24"/>
+        </w:rPr>
+        <w:t>preprocessors</w:t>
+      </w:r>
+      <w:proofErr w:type="spellEnd"/>
+      <w:r>
+        <w:rPr>
+          <w:rFonts w:ascii="Times New Roman" w:hAnsi="Times New Roman" w:cs="Times New Roman"/>
+          <w:sz w:val="24"/>
+          <w:szCs w:val="24"/>
+        </w:rPr>
+        <w:t xml:space="preserve"> like Sass or LESS </w:t>
+      </w:r>
+      <w:proofErr w:type="gramStart"/>
+      <w:r>
+        <w:rPr>
+          <w:rFonts w:ascii="Times New Roman" w:hAnsi="Times New Roman" w:cs="Times New Roman"/>
+          <w:sz w:val="24"/>
+          <w:szCs w:val="24"/>
+        </w:rPr>
+        <w:t>might have been used</w:t>
+      </w:r>
+      <w:proofErr w:type="gramEnd"/>
+      <w:r>
+        <w:rPr>
+          <w:rFonts w:ascii="Times New Roman" w:hAnsi="Times New Roman" w:cs="Times New Roman"/>
+          <w:sz w:val="24"/>
+          <w:szCs w:val="24"/>
+        </w:rPr>
+        <w:t xml:space="preserve"> to enhance maintainability and code organization.</w:t>
+      </w:r>
+    </w:p>
+    <w:p>
+      <w:pPr>
+        <w:pStyle w:val="ListBullet"/>
+        <w:numPr>
+          <w:ilvl w:val="1"/>
+          <w:numId w:val="12"/>
+        </w:numPr>
+        <w:tabs>
+          <w:tab w:val="left" w:pos="360"/>
+          <w:tab w:val="left" w:pos="720"/>
+        </w:tabs>
+        <w:rPr>
+          <w:rFonts w:ascii="Times New Roman" w:hAnsi="Times New Roman" w:cs="Times New Roman"/>
+          <w:sz w:val="24"/>
+          <w:szCs w:val="24"/>
+        </w:rPr>
+      </w:pPr>
+      <w:r>
+        <w:rPr>
+          <w:rFonts w:ascii="Times New Roman" w:hAnsi="Times New Roman" w:cs="Times New Roman"/>
+          <w:sz w:val="24"/>
+          <w:szCs w:val="24"/>
+        </w:rPr>
+        <w:t xml:space="preserve">JavaScript: </w:t>
+      </w:r>
+    </w:p>
+    <w:p>
+      <w:pPr>
+        <w:pStyle w:val="ListBullet"/>
+        <w:numPr>
+          <w:ilvl w:val="0"/>
+          <w:numId w:val="0"/>
+        </w:numPr>
+        <w:tabs>
+          <w:tab w:val="left" w:pos="360"/>
+          <w:tab w:val="left" w:pos="720"/>
+        </w:tabs>
+        <w:ind w:left="720"/>
+        <w:rPr>
+          <w:rFonts w:ascii="Times New Roman" w:hAnsi="Times New Roman" w:cs="Times New Roman"/>
+          <w:sz w:val="24"/>
+          <w:szCs w:val="24"/>
+        </w:rPr>
+      </w:pPr>
+      <w:r>
+        <w:rPr>
+          <w:rFonts w:ascii="Times New Roman" w:hAnsi="Times New Roman" w:cs="Times New Roman"/>
+          <w:sz w:val="24"/>
+          <w:szCs w:val="24"/>
+        </w:rPr>
+        <w:t xml:space="preserve">Modern JavaScript frameworks/libraries like React.js, Vue.js, or AngularJS </w:t>
+      </w:r>
+      <w:proofErr w:type="gramStart"/>
+      <w:r>
+        <w:rPr>
+          <w:rFonts w:ascii="Times New Roman" w:hAnsi="Times New Roman" w:cs="Times New Roman"/>
+          <w:sz w:val="24"/>
+          <w:szCs w:val="24"/>
+        </w:rPr>
+        <w:t>might have been incorporated</w:t>
+      </w:r>
+      <w:proofErr w:type="gramEnd"/>
+      <w:r>
+        <w:rPr>
+          <w:rFonts w:ascii="Times New Roman" w:hAnsi="Times New Roman" w:cs="Times New Roman"/>
+          <w:sz w:val="24"/>
+          <w:szCs w:val="24"/>
+        </w:rPr>
+        <w:t xml:space="preserve"> to facilitate component-based development, state management, and improved code organization. Additionally, asynchronous programming techniques with Promises or </w:t>
+      </w:r>
+      <w:proofErr w:type="spellStart"/>
+      <w:r>
+        <w:rPr>
+          <w:rFonts w:ascii="Times New Roman" w:hAnsi="Times New Roman" w:cs="Times New Roman"/>
+          <w:sz w:val="24"/>
+          <w:szCs w:val="24"/>
+        </w:rPr>
+        <w:t>async</w:t>
+      </w:r>
+      <w:proofErr w:type="spellEnd"/>
+      <w:r>
+        <w:rPr>
+          <w:rFonts w:ascii="Times New Roman" w:hAnsi="Times New Roman" w:cs="Times New Roman"/>
+          <w:sz w:val="24"/>
+          <w:szCs w:val="24"/>
+        </w:rPr>
+        <w:t>/await were employed for efficient handling of asynchronous tasks.</w:t>
+      </w:r>
+    </w:p>
+    <w:p>
+      <w:pPr>
+        <w:pStyle w:val="ListBullet"/>
+        <w:numPr>
+          <w:ilvl w:val="0"/>
+          <w:numId w:val="0"/>
+        </w:numPr>
+        <w:tabs>
+          <w:tab w:val="left" w:pos="360"/>
+          <w:tab w:val="left" w:pos="720"/>
+        </w:tabs>
+        <w:rPr>
+          <w:rFonts w:ascii="Times New Roman" w:hAnsi="Times New Roman" w:cs="Times New Roman"/>
+          <w:sz w:val="24"/>
+          <w:szCs w:val="24"/>
+        </w:rPr>
+      </w:pPr>
+    </w:p>
+    <w:p>
+      <w:pPr>
+        <w:pStyle w:val="ListBullet"/>
+        <w:numPr>
+          <w:ilvl w:val="0"/>
+          <w:numId w:val="13"/>
+        </w:numPr>
+        <w:tabs>
+          <w:tab w:val="left" w:pos="360"/>
+          <w:tab w:val="left" w:pos="720"/>
+        </w:tabs>
+        <w:rPr>
+          <w:rFonts w:ascii="Times New Roman" w:hAnsi="Times New Roman" w:cs="Times New Roman"/>
+          <w:b/>
+          <w:sz w:val="24"/>
+          <w:szCs w:val="24"/>
+        </w:rPr>
+      </w:pPr>
+      <w:r>
+        <w:rPr>
+          <w:rFonts w:ascii="Times New Roman" w:hAnsi="Times New Roman" w:cs="Times New Roman"/>
+          <w:b/>
+          <w:sz w:val="24"/>
+          <w:szCs w:val="24"/>
+        </w:rPr>
+        <w:t>Backend Technology:</w:t>
+      </w:r>
+    </w:p>
+    <w:p>
+      <w:pPr>
+        <w:pStyle w:val="ListBullet"/>
+        <w:numPr>
+          <w:ilvl w:val="1"/>
+          <w:numId w:val="13"/>
+        </w:numPr>
+        <w:tabs>
+          <w:tab w:val="left" w:pos="360"/>
+          <w:tab w:val="left" w:pos="720"/>
+        </w:tabs>
+        <w:rPr>
+          <w:rFonts w:ascii="Times New Roman" w:hAnsi="Times New Roman" w:cs="Times New Roman"/>
+          <w:sz w:val="24"/>
+          <w:szCs w:val="24"/>
+        </w:rPr>
+      </w:pPr>
+      <w:r>
+        <w:rPr>
+          <w:rFonts w:ascii="Times New Roman" w:hAnsi="Times New Roman" w:cs="Times New Roman"/>
+          <w:sz w:val="24"/>
+          <w:szCs w:val="24"/>
+        </w:rPr>
+        <w:t xml:space="preserve">MySQL: </w:t>
+      </w:r>
+    </w:p>
+    <w:p>
+      <w:pPr>
+        <w:pStyle w:val="ListBullet"/>
+        <w:numPr>
+          <w:ilvl w:val="0"/>
+          <w:numId w:val="0"/>
+        </w:numPr>
+        <w:tabs>
+          <w:tab w:val="left" w:pos="360"/>
+          <w:tab w:val="left" w:pos="720"/>
+        </w:tabs>
+        <w:ind w:left="720"/>
+        <w:rPr>
+          <w:rFonts w:ascii="Times New Roman" w:hAnsi="Times New Roman" w:cs="Times New Roman"/>
+          <w:sz w:val="24"/>
+          <w:szCs w:val="24"/>
+        </w:rPr>
+      </w:pPr>
+      <w:r>
+        <w:rPr>
+          <w:rFonts w:ascii="Times New Roman" w:hAnsi="Times New Roman" w:cs="Times New Roman"/>
+          <w:sz w:val="24"/>
+          <w:szCs w:val="24"/>
+        </w:rPr>
+        <w:t xml:space="preserve">MySQL </w:t>
+      </w:r>
+      <w:proofErr w:type="gramStart"/>
+      <w:r>
+        <w:rPr>
+          <w:rFonts w:ascii="Times New Roman" w:hAnsi="Times New Roman" w:cs="Times New Roman"/>
+          <w:sz w:val="24"/>
+          <w:szCs w:val="24"/>
+        </w:rPr>
+        <w:t>was chosen</w:t>
+      </w:r>
+      <w:proofErr w:type="gramEnd"/>
+      <w:r>
+        <w:rPr>
+          <w:rFonts w:ascii="Times New Roman" w:hAnsi="Times New Roman" w:cs="Times New Roman"/>
+          <w:sz w:val="24"/>
+          <w:szCs w:val="24"/>
+        </w:rPr>
+        <w:t xml:space="preserve"> as the backend database management system (DBMS) for storing and managing structured data efficiently. It offers robust features for data manipulation, retrieval, and maintenance, making it suitable for a wide range of applications.</w:t>
+      </w:r>
+    </w:p>
+    <w:p>
+      <w:pPr>
+        <w:pStyle w:val="ListBullet"/>
+        <w:numPr>
+          <w:ilvl w:val="0"/>
+          <w:numId w:val="0"/>
+        </w:numPr>
+        <w:tabs>
+          <w:tab w:val="left" w:pos="360"/>
+          <w:tab w:val="left" w:pos="720"/>
+        </w:tabs>
+        <w:rPr>
+          <w:rFonts w:ascii="Times New Roman" w:hAnsi="Times New Roman" w:cs="Times New Roman"/>
+          <w:sz w:val="24"/>
+          <w:szCs w:val="24"/>
+        </w:rPr>
+      </w:pPr>
+    </w:p>
+    <w:p>
+      <w:pPr>
+        <w:pStyle w:val="ListBullet"/>
+        <w:numPr>
+          <w:ilvl w:val="0"/>
+          <w:numId w:val="14"/>
+        </w:numPr>
+        <w:tabs>
+          <w:tab w:val="left" w:pos="360"/>
+          <w:tab w:val="left" w:pos="720"/>
+        </w:tabs>
+        <w:rPr>
+          <w:rFonts w:ascii="Times New Roman" w:hAnsi="Times New Roman" w:cs="Times New Roman"/>
+          <w:b/>
+          <w:sz w:val="24"/>
+          <w:szCs w:val="24"/>
+        </w:rPr>
+      </w:pPr>
+      <w:r>
+        <w:rPr>
+          <w:rFonts w:ascii="Times New Roman" w:hAnsi="Times New Roman" w:cs="Times New Roman"/>
+          <w:b/>
+          <w:sz w:val="24"/>
+          <w:szCs w:val="24"/>
+        </w:rPr>
+        <w:t>Version Control System:</w:t>
+      </w:r>
+    </w:p>
+    <w:p>
+      <w:pPr>
+        <w:pStyle w:val="ListBullet"/>
+        <w:numPr>
+          <w:ilvl w:val="1"/>
+          <w:numId w:val="14"/>
+        </w:numPr>
+        <w:tabs>
+          <w:tab w:val="left" w:pos="360"/>
+          <w:tab w:val="left" w:pos="720"/>
+        </w:tabs>
+        <w:rPr>
+          <w:rFonts w:ascii="Times New Roman" w:hAnsi="Times New Roman" w:cs="Times New Roman"/>
+          <w:sz w:val="24"/>
+          <w:szCs w:val="24"/>
+        </w:rPr>
+      </w:pPr>
+      <w:r>
+        <w:rPr>
+          <w:rFonts w:ascii="Times New Roman" w:hAnsi="Times New Roman" w:cs="Times New Roman"/>
+          <w:sz w:val="24"/>
+          <w:szCs w:val="24"/>
+        </w:rPr>
+        <w:t xml:space="preserve">Git: </w:t>
+      </w:r>
+    </w:p>
+    <w:p>
+      <w:pPr>
+        <w:pStyle w:val="ListBullet"/>
+        <w:numPr>
+          <w:ilvl w:val="0"/>
+          <w:numId w:val="0"/>
+        </w:numPr>
+        <w:tabs>
+          <w:tab w:val="left" w:pos="360"/>
+          <w:tab w:val="left" w:pos="720"/>
+        </w:tabs>
+        <w:ind w:left="720"/>
+        <w:rPr>
+          <w:rFonts w:ascii="Times New Roman" w:hAnsi="Times New Roman" w:cs="Times New Roman"/>
+          <w:sz w:val="24"/>
+          <w:szCs w:val="24"/>
+        </w:rPr>
+      </w:pPr>
+      <w:r>
+        <w:rPr>
+          <w:rFonts w:ascii="Times New Roman" w:hAnsi="Times New Roman" w:cs="Times New Roman"/>
+          <w:sz w:val="24"/>
+          <w:szCs w:val="24"/>
+        </w:rPr>
+        <w:t xml:space="preserve">Git, along with platforms like GitHub, </w:t>
+      </w:r>
+      <w:proofErr w:type="gramStart"/>
+      <w:r>
+        <w:rPr>
+          <w:rFonts w:ascii="Times New Roman" w:hAnsi="Times New Roman" w:cs="Times New Roman"/>
+          <w:sz w:val="24"/>
+          <w:szCs w:val="24"/>
+        </w:rPr>
+        <w:t>was utilized</w:t>
+      </w:r>
+      <w:proofErr w:type="gramEnd"/>
+      <w:r>
+        <w:rPr>
+          <w:rFonts w:ascii="Times New Roman" w:hAnsi="Times New Roman" w:cs="Times New Roman"/>
+          <w:sz w:val="24"/>
+          <w:szCs w:val="24"/>
+        </w:rPr>
+        <w:t xml:space="preserve"> for version control, collaborative development, and code repository management. GitHub provided additional features such as issue tracking, project management tools, and pull request workflows, enhancing collaboration and code review processes. Advanced Git features like branching, merging, and rebasing </w:t>
+      </w:r>
+      <w:proofErr w:type="gramStart"/>
+      <w:r>
+        <w:rPr>
+          <w:rFonts w:ascii="Times New Roman" w:hAnsi="Times New Roman" w:cs="Times New Roman"/>
+          <w:sz w:val="24"/>
+          <w:szCs w:val="24"/>
+        </w:rPr>
+        <w:t>were leveraged</w:t>
+      </w:r>
+      <w:proofErr w:type="gramEnd"/>
+      <w:r>
+        <w:rPr>
+          <w:rFonts w:ascii="Times New Roman" w:hAnsi="Times New Roman" w:cs="Times New Roman"/>
+          <w:sz w:val="24"/>
+          <w:szCs w:val="24"/>
+        </w:rPr>
+        <w:t xml:space="preserve"> to streamline development workflows and maintain code quality. Continuous integration (CI) and continuous deployment (CD) pipelines </w:t>
+      </w:r>
+      <w:proofErr w:type="gramStart"/>
+      <w:r>
+        <w:rPr>
+          <w:rFonts w:ascii="Times New Roman" w:hAnsi="Times New Roman" w:cs="Times New Roman"/>
+          <w:sz w:val="24"/>
+          <w:szCs w:val="24"/>
+        </w:rPr>
+        <w:t>might have been integrated</w:t>
+      </w:r>
+      <w:proofErr w:type="gramEnd"/>
+      <w:r>
+        <w:rPr>
+          <w:rFonts w:ascii="Times New Roman" w:hAnsi="Times New Roman" w:cs="Times New Roman"/>
+          <w:sz w:val="24"/>
+          <w:szCs w:val="24"/>
+        </w:rPr>
+        <w:t xml:space="preserve"> with GitHub Actions to </w:t>
+      </w:r>
+      <w:r>
+        <w:rPr>
+          <w:rFonts w:ascii="Times New Roman" w:hAnsi="Times New Roman" w:cs="Times New Roman"/>
+          <w:sz w:val="24"/>
+          <w:szCs w:val="24"/>
+        </w:rPr>
+        <w:lastRenderedPageBreak/>
+        <w:t>automate testing, build, and deployment processes directly from the GitHub repository.</w:t>
+      </w:r>
+    </w:p>
+    <w:p>
+      <w:pPr>
+        <w:pStyle w:val="ListBullet"/>
+        <w:numPr>
+          <w:ilvl w:val="0"/>
+          <w:numId w:val="0"/>
+        </w:numPr>
+        <w:tabs>
+          <w:tab w:val="left" w:pos="360"/>
+          <w:tab w:val="left" w:pos="720"/>
         </w:tabs>
         <w:ind w:left="360"/>
         <w:rPr>
           <w:rFonts w:ascii="Times New Roman" w:hAnsi="Times New Roman" w:cs="Times New Roman"/>
-          <w:sz w:val="24"/>
-          <w:szCs w:val="24"/>
-        </w:rPr>
-      </w:pPr>
-    </w:p>
-    <w:p>
-      <w:pPr>
-        <w:rPr>
-          <w:rFonts w:ascii="Times New Roman" w:hAnsi="Times New Roman" w:cs="Times New Roman"/>
-          <w:sz w:val="24"/>
-          <w:szCs w:val="24"/>
-        </w:rPr>
-      </w:pPr>
+          <w:b/>
+          <w:sz w:val="24"/>
+          <w:szCs w:val="24"/>
+        </w:rPr>
+      </w:pPr>
+    </w:p>
+    <w:p>
+      <w:pPr>
+        <w:pStyle w:val="ListBullet"/>
+        <w:numPr>
+          <w:ilvl w:val="0"/>
+          <w:numId w:val="15"/>
+        </w:numPr>
+        <w:tabs>
+          <w:tab w:val="left" w:pos="360"/>
+          <w:tab w:val="left" w:pos="720"/>
+        </w:tabs>
+        <w:rPr>
+          <w:rFonts w:ascii="Times New Roman" w:hAnsi="Times New Roman" w:cs="Times New Roman"/>
+          <w:b/>
+          <w:sz w:val="24"/>
+          <w:szCs w:val="24"/>
+        </w:rPr>
+      </w:pPr>
+      <w:r>
+        <w:rPr>
+          <w:rFonts w:ascii="Times New Roman" w:hAnsi="Times New Roman" w:cs="Times New Roman"/>
+          <w:b/>
+          <w:sz w:val="24"/>
+          <w:szCs w:val="24"/>
+        </w:rPr>
+        <w:t>Other Supporting Technologies:</w:t>
+      </w:r>
+    </w:p>
+    <w:p>
+      <w:pPr>
+        <w:pStyle w:val="ListBullet"/>
+        <w:numPr>
+          <w:ilvl w:val="1"/>
+          <w:numId w:val="15"/>
+        </w:numPr>
+        <w:tabs>
+          <w:tab w:val="left" w:pos="360"/>
+          <w:tab w:val="left" w:pos="720"/>
+        </w:tabs>
+        <w:rPr>
+          <w:rFonts w:ascii="Times New Roman" w:hAnsi="Times New Roman" w:cs="Times New Roman"/>
+          <w:sz w:val="24"/>
+          <w:szCs w:val="24"/>
+        </w:rPr>
+      </w:pPr>
+      <w:r>
+        <w:rPr>
+          <w:rFonts w:ascii="Times New Roman" w:hAnsi="Times New Roman" w:cs="Times New Roman"/>
+          <w:sz w:val="24"/>
+          <w:szCs w:val="24"/>
+        </w:rPr>
+        <w:t xml:space="preserve">APIs (Application Programming Interfaces): </w:t>
+      </w:r>
+    </w:p>
+    <w:p>
+      <w:pPr>
+        <w:pStyle w:val="ListBullet"/>
+        <w:numPr>
+          <w:ilvl w:val="0"/>
+          <w:numId w:val="0"/>
+        </w:numPr>
+        <w:tabs>
+          <w:tab w:val="left" w:pos="360"/>
+          <w:tab w:val="left" w:pos="720"/>
+        </w:tabs>
+        <w:ind w:left="720"/>
+        <w:rPr>
+          <w:rFonts w:ascii="Times New Roman" w:hAnsi="Times New Roman" w:cs="Times New Roman"/>
+          <w:sz w:val="24"/>
+          <w:szCs w:val="24"/>
+        </w:rPr>
+      </w:pPr>
+      <w:r>
+        <w:rPr>
+          <w:rFonts w:ascii="Times New Roman" w:hAnsi="Times New Roman" w:cs="Times New Roman"/>
+          <w:sz w:val="24"/>
+          <w:szCs w:val="24"/>
+        </w:rPr>
+        <w:t xml:space="preserve">RESTful APIs </w:t>
+      </w:r>
+      <w:proofErr w:type="gramStart"/>
+      <w:r>
+        <w:rPr>
+          <w:rFonts w:ascii="Times New Roman" w:hAnsi="Times New Roman" w:cs="Times New Roman"/>
+          <w:sz w:val="24"/>
+          <w:szCs w:val="24"/>
+        </w:rPr>
+        <w:t>were designed and implemented to expose backend functionality, allowing seamless communication between the frontend and backend components</w:t>
+      </w:r>
+      <w:proofErr w:type="gramEnd"/>
+      <w:r>
+        <w:rPr>
+          <w:rFonts w:ascii="Times New Roman" w:hAnsi="Times New Roman" w:cs="Times New Roman"/>
+          <w:sz w:val="24"/>
+          <w:szCs w:val="24"/>
+        </w:rPr>
+        <w:t xml:space="preserve">. Authentication mechanisms such as OAuth 2.0 or JSON Web Tokens (JWT) </w:t>
+      </w:r>
+      <w:proofErr w:type="gramStart"/>
+      <w:r>
+        <w:rPr>
+          <w:rFonts w:ascii="Times New Roman" w:hAnsi="Times New Roman" w:cs="Times New Roman"/>
+          <w:sz w:val="24"/>
+          <w:szCs w:val="24"/>
+        </w:rPr>
+        <w:t>might have been employed</w:t>
+      </w:r>
+      <w:proofErr w:type="gramEnd"/>
+      <w:r>
+        <w:rPr>
+          <w:rFonts w:ascii="Times New Roman" w:hAnsi="Times New Roman" w:cs="Times New Roman"/>
+          <w:sz w:val="24"/>
+          <w:szCs w:val="24"/>
+        </w:rPr>
+        <w:t xml:space="preserve"> to secure API endpoints and control access to resources.</w:t>
+      </w:r>
+    </w:p>
+    <w:p>
+      <w:pPr>
+        <w:pStyle w:val="ListBullet"/>
+        <w:numPr>
+          <w:ilvl w:val="1"/>
+          <w:numId w:val="15"/>
+        </w:numPr>
+        <w:tabs>
+          <w:tab w:val="left" w:pos="360"/>
+          <w:tab w:val="left" w:pos="720"/>
+        </w:tabs>
+        <w:rPr>
+          <w:rFonts w:ascii="Times New Roman" w:hAnsi="Times New Roman" w:cs="Times New Roman"/>
+          <w:sz w:val="24"/>
+          <w:szCs w:val="24"/>
+        </w:rPr>
+      </w:pPr>
+      <w:r>
+        <w:rPr>
+          <w:rFonts w:ascii="Times New Roman" w:hAnsi="Times New Roman" w:cs="Times New Roman"/>
+          <w:sz w:val="24"/>
+          <w:szCs w:val="24"/>
+        </w:rPr>
+        <w:t xml:space="preserve">Web Servers: </w:t>
+      </w:r>
+    </w:p>
+    <w:p>
+      <w:pPr>
+        <w:pStyle w:val="ListBullet"/>
+        <w:numPr>
+          <w:ilvl w:val="0"/>
+          <w:numId w:val="0"/>
+        </w:numPr>
+        <w:tabs>
+          <w:tab w:val="left" w:pos="360"/>
+          <w:tab w:val="left" w:pos="720"/>
+        </w:tabs>
+        <w:ind w:left="720"/>
+        <w:rPr>
+          <w:rFonts w:ascii="Times New Roman" w:hAnsi="Times New Roman" w:cs="Times New Roman"/>
+          <w:sz w:val="24"/>
+          <w:szCs w:val="24"/>
+        </w:rPr>
+      </w:pPr>
+      <w:r>
+        <w:rPr>
+          <w:rFonts w:ascii="Times New Roman" w:hAnsi="Times New Roman" w:cs="Times New Roman"/>
+          <w:sz w:val="24"/>
+          <w:szCs w:val="24"/>
+        </w:rPr>
+        <w:t xml:space="preserve">Web servers like Apache or Nginx </w:t>
+      </w:r>
+      <w:proofErr w:type="gramStart"/>
+      <w:r>
+        <w:rPr>
+          <w:rFonts w:ascii="Times New Roman" w:hAnsi="Times New Roman" w:cs="Times New Roman"/>
+          <w:sz w:val="24"/>
+          <w:szCs w:val="24"/>
+        </w:rPr>
+        <w:t>could have been utilized</w:t>
+      </w:r>
+      <w:proofErr w:type="gramEnd"/>
+      <w:r>
+        <w:rPr>
+          <w:rFonts w:ascii="Times New Roman" w:hAnsi="Times New Roman" w:cs="Times New Roman"/>
+          <w:sz w:val="24"/>
+          <w:szCs w:val="24"/>
+        </w:rPr>
+        <w:t xml:space="preserve"> to host the web application and serve HTTP requests from clients.</w:t>
+      </w:r>
+    </w:p>
+    <w:p>
+      <w:pPr>
+        <w:pStyle w:val="ListBullet"/>
+        <w:numPr>
+          <w:ilvl w:val="0"/>
+          <w:numId w:val="0"/>
+        </w:numPr>
+        <w:tabs>
+          <w:tab w:val="left" w:pos="720"/>
+        </w:tabs>
+        <w:rPr>
+          <w:rFonts w:ascii="Times New Roman" w:hAnsi="Times New Roman" w:cs="Times New Roman"/>
+          <w:sz w:val="24"/>
+          <w:szCs w:val="24"/>
+        </w:rPr>
+      </w:pPr>
+    </w:p>
+    <w:p>
+      <w:pPr>
+        <w:pStyle w:val="ListBullet"/>
+        <w:numPr>
+          <w:ilvl w:val="0"/>
+          <w:numId w:val="0"/>
+        </w:numPr>
+        <w:tabs>
+          <w:tab w:val="left" w:pos="720"/>
+        </w:tabs>
+        <w:rPr>
+          <w:rFonts w:ascii="Times New Roman" w:hAnsi="Times New Roman" w:cs="Times New Roman"/>
+          <w:sz w:val="24"/>
+          <w:szCs w:val="24"/>
+        </w:rPr>
+      </w:pPr>
+      <w:r>
+        <w:rPr>
+          <w:rFonts w:ascii="Times New Roman" w:hAnsi="Times New Roman" w:cs="Times New Roman"/>
+          <w:sz w:val="24"/>
+          <w:szCs w:val="24"/>
+        </w:rPr>
+        <w:t xml:space="preserve">Overall, the selection of these technologies </w:t>
+      </w:r>
+      <w:proofErr w:type="gramStart"/>
+      <w:r>
+        <w:rPr>
+          <w:rFonts w:ascii="Times New Roman" w:hAnsi="Times New Roman" w:cs="Times New Roman"/>
+          <w:sz w:val="24"/>
+          <w:szCs w:val="24"/>
+        </w:rPr>
+        <w:t>was driven</w:t>
+      </w:r>
+      <w:proofErr w:type="gramEnd"/>
+      <w:r>
+        <w:rPr>
+          <w:rFonts w:ascii="Times New Roman" w:hAnsi="Times New Roman" w:cs="Times New Roman"/>
+          <w:sz w:val="24"/>
+          <w:szCs w:val="24"/>
+        </w:rPr>
+        <w:t xml:space="preserve"> by considerations such as scalability, performance, ease of development, community support, and compatibility with project requirements and objectives.</w:t>
+      </w:r>
+    </w:p>
+    <w:p>
+      <w:pPr>
+        <w:rPr>
+          <w:rFonts w:ascii="Times New Roman" w:hAnsi="Times New Roman" w:cs="Times New Roman"/>
+          <w:sz w:val="24"/>
+          <w:szCs w:val="24"/>
+        </w:rPr>
+      </w:pPr>
+      <w:r>
+        <w:rPr>
+          <w:rFonts w:ascii="Times New Roman" w:hAnsi="Times New Roman" w:cs="Times New Roman"/>
+          <w:sz w:val="24"/>
+          <w:szCs w:val="24"/>
+        </w:rPr>
+        <w:br w:type="page"/>
+      </w:r>
+    </w:p>
+    <w:p>
+      <w:pPr>
+        <w:jc w:val="center"/>
+        <w:rPr>
+          <w:rFonts w:ascii="Times New Roman" w:hAnsi="Times New Roman" w:cs="Times New Roman"/>
+          <w:b/>
+          <w:sz w:val="40"/>
+        </w:rPr>
+      </w:pPr>
+      <w:r>
+        <w:rPr>
+          <w:rFonts w:ascii="Times New Roman" w:hAnsi="Times New Roman" w:cs="Times New Roman"/>
+          <w:b/>
+          <w:sz w:val="40"/>
+        </w:rPr>
+        <w:lastRenderedPageBreak/>
+        <w:t>Chapter – 3 Requirements &amp; Analysis</w:t>
+      </w:r>
+    </w:p>
+    <w:p>
+      <w:pPr>
+        <w:rPr>
+          <w:rFonts w:ascii="Times New Roman" w:hAnsi="Times New Roman" w:cs="Times New Roman"/>
+          <w:b/>
+          <w:sz w:val="32"/>
+        </w:rPr>
+      </w:pPr>
+      <w:r>
+        <w:rPr>
+          <w:rFonts w:ascii="Times New Roman" w:hAnsi="Times New Roman" w:cs="Times New Roman"/>
+          <w:b/>
+          <w:sz w:val="32"/>
+        </w:rPr>
+        <w:t xml:space="preserve">3.1 </w:t>
+      </w:r>
+      <w:r>
+        <w:rPr>
+          <w:rFonts w:ascii="Times New Roman" w:hAnsi="Times New Roman" w:cs="Times New Roman"/>
+          <w:b/>
+          <w:sz w:val="32"/>
+        </w:rPr>
+        <w:t>Scope, Advantages and Disadvantages of Project</w:t>
+      </w:r>
+    </w:p>
+    <w:p>
+      <w:pPr>
+        <w:rPr>
+          <w:rFonts w:ascii="Times New Roman" w:hAnsi="Times New Roman" w:cs="Times New Roman"/>
+          <w:b/>
+          <w:sz w:val="32"/>
+        </w:rPr>
+      </w:pPr>
+      <w:bookmarkStart w:id="0" w:name="_GoBack"/>
+      <w:bookmarkEnd w:id="0"/>
     </w:p>
     <w:sectPr>
       <w:footerReference w:type="default" r:id="rId8"/>
@@ -3042,6 +4277,7 @@
         <w:docPartUnique/>
       </w:docPartObj>
     </w:sdtPr>
+    <w:sdtEndPr/>
     <w:sdtContent>
       <w:p>
         <w:pPr>
@@ -3140,7 +4376,7 @@
                                     <w:sz w:val="18"/>
                                     <w:szCs w:val="18"/>
                                   </w:rPr>
-                                  <w:t>6</w:t>
+                                  <w:t>8</w:t>
                                 </w:r>
                                 <w:r>
                                   <w:rPr>
@@ -3321,7 +4557,7 @@
                               <w:sz w:val="18"/>
                               <w:szCs w:val="18"/>
                             </w:rPr>
-                            <w:t>6</w:t>
+                            <w:t>8</w:t>
                           </w:r>
                           <w:r>
                             <w:rPr>
@@ -3389,7 +4625,7 @@
   <w:abstractNum w:abstractNumId="0" w15:restartNumberingAfterBreak="0">
     <w:nsid w:val="FFFFFF89"/>
     <w:multiLevelType w:val="singleLevel"/>
-    <w:tmpl w:val="97F2A612"/>
+    <w:tmpl w:val="0BA8A7AE"/>
     <w:lvl w:ilvl="0">
       <w:start w:val="1"/>
       <w:numFmt w:val="bullet"/>
@@ -3521,6 +4757,345 @@
     </w:lvl>
   </w:abstractNum>
   <w:abstractNum w:abstractNumId="2" w15:restartNumberingAfterBreak="0">
+    <w:nsid w:val="253F25F0"/>
+    <w:multiLevelType w:val="multilevel"/>
+    <w:tmpl w:val="40090021"/>
+    <w:lvl w:ilvl="0">
+      <w:start w:val="1"/>
+      <w:numFmt w:val="bullet"/>
+      <w:lvlText w:val=""/>
+      <w:lvlJc w:val="left"/>
+      <w:pPr>
+        <w:ind w:left="360" w:hanging="360"/>
+      </w:pPr>
+      <w:rPr>
+        <w:rFonts w:ascii="Wingdings" w:hAnsi="Wingdings" w:hint="default"/>
+      </w:rPr>
+    </w:lvl>
+    <w:lvl w:ilvl="1">
+      <w:start w:val="1"/>
+      <w:numFmt w:val="bullet"/>
+      <w:lvlText w:val=""/>
+      <w:lvlJc w:val="left"/>
+      <w:pPr>
+        <w:ind w:left="720" w:hanging="360"/>
+      </w:pPr>
+      <w:rPr>
+        <w:rFonts w:ascii="Wingdings" w:hAnsi="Wingdings" w:hint="default"/>
+      </w:rPr>
+    </w:lvl>
+    <w:lvl w:ilvl="2">
+      <w:start w:val="1"/>
+      <w:numFmt w:val="bullet"/>
+      <w:lvlText w:val=""/>
+      <w:lvlJc w:val="left"/>
+      <w:pPr>
+        <w:ind w:left="1080" w:hanging="360"/>
+      </w:pPr>
+      <w:rPr>
+        <w:rFonts w:ascii="Wingdings" w:hAnsi="Wingdings" w:hint="default"/>
+      </w:rPr>
+    </w:lvl>
+    <w:lvl w:ilvl="3">
+      <w:start w:val="1"/>
+      <w:numFmt w:val="bullet"/>
+      <w:lvlText w:val=""/>
+      <w:lvlJc w:val="left"/>
+      <w:pPr>
+        <w:ind w:left="1440" w:hanging="360"/>
+      </w:pPr>
+      <w:rPr>
+        <w:rFonts w:ascii="Symbol" w:hAnsi="Symbol" w:hint="default"/>
+      </w:rPr>
+    </w:lvl>
+    <w:lvl w:ilvl="4">
+      <w:start w:val="1"/>
+      <w:numFmt w:val="bullet"/>
+      <w:lvlText w:val=""/>
+      <w:lvlJc w:val="left"/>
+      <w:pPr>
+        <w:ind w:left="1800" w:hanging="360"/>
+      </w:pPr>
+      <w:rPr>
+        <w:rFonts w:ascii="Symbol" w:hAnsi="Symbol" w:hint="default"/>
+      </w:rPr>
+    </w:lvl>
+    <w:lvl w:ilvl="5">
+      <w:start w:val="1"/>
+      <w:numFmt w:val="bullet"/>
+      <w:lvlText w:val=""/>
+      <w:lvlJc w:val="left"/>
+      <w:pPr>
+        <w:ind w:left="2160" w:hanging="360"/>
+      </w:pPr>
+      <w:rPr>
+        <w:rFonts w:ascii="Wingdings" w:hAnsi="Wingdings" w:hint="default"/>
+      </w:rPr>
+    </w:lvl>
+    <w:lvl w:ilvl="6">
+      <w:start w:val="1"/>
+      <w:numFmt w:val="bullet"/>
+      <w:lvlText w:val=""/>
+      <w:lvlJc w:val="left"/>
+      <w:pPr>
+        <w:ind w:left="2520" w:hanging="360"/>
+      </w:pPr>
+      <w:rPr>
+        <w:rFonts w:ascii="Wingdings" w:hAnsi="Wingdings" w:hint="default"/>
+      </w:rPr>
+    </w:lvl>
+    <w:lvl w:ilvl="7">
+      <w:start w:val="1"/>
+      <w:numFmt w:val="bullet"/>
+      <w:lvlText w:val=""/>
+      <w:lvlJc w:val="left"/>
+      <w:pPr>
+        <w:ind w:left="2880" w:hanging="360"/>
+      </w:pPr>
+      <w:rPr>
+        <w:rFonts w:ascii="Symbol" w:hAnsi="Symbol" w:hint="default"/>
+      </w:rPr>
+    </w:lvl>
+    <w:lvl w:ilvl="8">
+      <w:start w:val="1"/>
+      <w:numFmt w:val="bullet"/>
+      <w:lvlText w:val=""/>
+      <w:lvlJc w:val="left"/>
+      <w:pPr>
+        <w:ind w:left="3240" w:hanging="360"/>
+      </w:pPr>
+      <w:rPr>
+        <w:rFonts w:ascii="Symbol" w:hAnsi="Symbol" w:hint="default"/>
+      </w:rPr>
+    </w:lvl>
+  </w:abstractNum>
+  <w:abstractNum w:abstractNumId="3" w15:restartNumberingAfterBreak="0">
+    <w:nsid w:val="2B297A96"/>
+    <w:multiLevelType w:val="multilevel"/>
+    <w:tmpl w:val="40090021"/>
+    <w:lvl w:ilvl="0">
+      <w:start w:val="1"/>
+      <w:numFmt w:val="bullet"/>
+      <w:lvlText w:val=""/>
+      <w:lvlJc w:val="left"/>
+      <w:pPr>
+        <w:ind w:left="360" w:hanging="360"/>
+      </w:pPr>
+      <w:rPr>
+        <w:rFonts w:ascii="Wingdings" w:hAnsi="Wingdings" w:hint="default"/>
+      </w:rPr>
+    </w:lvl>
+    <w:lvl w:ilvl="1">
+      <w:start w:val="1"/>
+      <w:numFmt w:val="bullet"/>
+      <w:lvlText w:val=""/>
+      <w:lvlJc w:val="left"/>
+      <w:pPr>
+        <w:ind w:left="720" w:hanging="360"/>
+      </w:pPr>
+      <w:rPr>
+        <w:rFonts w:ascii="Wingdings" w:hAnsi="Wingdings" w:hint="default"/>
+      </w:rPr>
+    </w:lvl>
+    <w:lvl w:ilvl="2">
+      <w:start w:val="1"/>
+      <w:numFmt w:val="bullet"/>
+      <w:lvlText w:val=""/>
+      <w:lvlJc w:val="left"/>
+      <w:pPr>
+        <w:ind w:left="1080" w:hanging="360"/>
+      </w:pPr>
+      <w:rPr>
+        <w:rFonts w:ascii="Wingdings" w:hAnsi="Wingdings" w:hint="default"/>
+      </w:rPr>
+    </w:lvl>
+    <w:lvl w:ilvl="3">
+      <w:start w:val="1"/>
+      <w:numFmt w:val="bullet"/>
+      <w:lvlText w:val=""/>
+      <w:lvlJc w:val="left"/>
+      <w:pPr>
+        <w:ind w:left="1440" w:hanging="360"/>
+      </w:pPr>
+      <w:rPr>
+        <w:rFonts w:ascii="Symbol" w:hAnsi="Symbol" w:hint="default"/>
+      </w:rPr>
+    </w:lvl>
+    <w:lvl w:ilvl="4">
+      <w:start w:val="1"/>
+      <w:numFmt w:val="bullet"/>
+      <w:lvlText w:val=""/>
+      <w:lvlJc w:val="left"/>
+      <w:pPr>
+        <w:ind w:left="1800" w:hanging="360"/>
+      </w:pPr>
+      <w:rPr>
+        <w:rFonts w:ascii="Symbol" w:hAnsi="Symbol" w:hint="default"/>
+      </w:rPr>
+    </w:lvl>
+    <w:lvl w:ilvl="5">
+      <w:start w:val="1"/>
+      <w:numFmt w:val="bullet"/>
+      <w:lvlText w:val=""/>
+      <w:lvlJc w:val="left"/>
+      <w:pPr>
+        <w:ind w:left="2160" w:hanging="360"/>
+      </w:pPr>
+      <w:rPr>
+        <w:rFonts w:ascii="Wingdings" w:hAnsi="Wingdings" w:hint="default"/>
+      </w:rPr>
+    </w:lvl>
+    <w:lvl w:ilvl="6">
+      <w:start w:val="1"/>
+      <w:numFmt w:val="bullet"/>
+      <w:lvlText w:val=""/>
+      <w:lvlJc w:val="left"/>
+      <w:pPr>
+        <w:ind w:left="2520" w:hanging="360"/>
+      </w:pPr>
+      <w:rPr>
+        <w:rFonts w:ascii="Wingdings" w:hAnsi="Wingdings" w:hint="default"/>
+      </w:rPr>
+    </w:lvl>
+    <w:lvl w:ilvl="7">
+      <w:start w:val="1"/>
+      <w:numFmt w:val="bullet"/>
+      <w:lvlText w:val=""/>
+      <w:lvlJc w:val="left"/>
+      <w:pPr>
+        <w:ind w:left="2880" w:hanging="360"/>
+      </w:pPr>
+      <w:rPr>
+        <w:rFonts w:ascii="Symbol" w:hAnsi="Symbol" w:hint="default"/>
+      </w:rPr>
+    </w:lvl>
+    <w:lvl w:ilvl="8">
+      <w:start w:val="1"/>
+      <w:numFmt w:val="bullet"/>
+      <w:lvlText w:val=""/>
+      <w:lvlJc w:val="left"/>
+      <w:pPr>
+        <w:ind w:left="3240" w:hanging="360"/>
+      </w:pPr>
+      <w:rPr>
+        <w:rFonts w:ascii="Symbol" w:hAnsi="Symbol" w:hint="default"/>
+      </w:rPr>
+    </w:lvl>
+  </w:abstractNum>
+  <w:abstractNum w:abstractNumId="4" w15:restartNumberingAfterBreak="0">
+    <w:nsid w:val="402C1F55"/>
+    <w:multiLevelType w:val="multilevel"/>
+    <w:tmpl w:val="40090021"/>
+    <w:lvl w:ilvl="0">
+      <w:start w:val="1"/>
+      <w:numFmt w:val="bullet"/>
+      <w:lvlText w:val=""/>
+      <w:lvlJc w:val="left"/>
+      <w:pPr>
+        <w:ind w:left="360" w:hanging="360"/>
+      </w:pPr>
+      <w:rPr>
+        <w:rFonts w:ascii="Wingdings" w:hAnsi="Wingdings" w:hint="default"/>
+      </w:rPr>
+    </w:lvl>
+    <w:lvl w:ilvl="1">
+      <w:start w:val="1"/>
+      <w:numFmt w:val="bullet"/>
+      <w:lvlText w:val=""/>
+      <w:lvlJc w:val="left"/>
+      <w:pPr>
+        <w:ind w:left="720" w:hanging="360"/>
+      </w:pPr>
+      <w:rPr>
+        <w:rFonts w:ascii="Wingdings" w:hAnsi="Wingdings" w:hint="default"/>
+      </w:rPr>
+    </w:lvl>
+    <w:lvl w:ilvl="2">
+      <w:start w:val="1"/>
+      <w:numFmt w:val="bullet"/>
+      <w:lvlText w:val=""/>
+      <w:lvlJc w:val="left"/>
+      <w:pPr>
+        <w:ind w:left="1080" w:hanging="360"/>
+      </w:pPr>
+      <w:rPr>
+        <w:rFonts w:ascii="Wingdings" w:hAnsi="Wingdings" w:hint="default"/>
+      </w:rPr>
+    </w:lvl>
+    <w:lvl w:ilvl="3">
+      <w:start w:val="1"/>
+      <w:numFmt w:val="bullet"/>
+      <w:lvlText w:val=""/>
+      <w:lvlJc w:val="left"/>
+      <w:pPr>
+        <w:ind w:left="1440" w:hanging="360"/>
+      </w:pPr>
+      <w:rPr>
+        <w:rFonts w:ascii="Symbol" w:hAnsi="Symbol" w:hint="default"/>
+      </w:rPr>
+    </w:lvl>
+    <w:lvl w:ilvl="4">
+      <w:start w:val="1"/>
+      <w:numFmt w:val="bullet"/>
+      <w:lvlText w:val=""/>
+      <w:lvlJc w:val="left"/>
+      <w:pPr>
+        <w:ind w:left="1800" w:hanging="360"/>
+      </w:pPr>
+      <w:rPr>
+        <w:rFonts w:ascii="Symbol" w:hAnsi="Symbol" w:hint="default"/>
+      </w:rPr>
+    </w:lvl>
+    <w:lvl w:ilvl="5">
+      <w:start w:val="1"/>
+      <w:numFmt w:val="bullet"/>
+      <w:lvlText w:val=""/>
+      <w:lvlJc w:val="left"/>
+      <w:pPr>
+        <w:ind w:left="2160" w:hanging="360"/>
+      </w:pPr>
+      <w:rPr>
+        <w:rFonts w:ascii="Wingdings" w:hAnsi="Wingdings" w:hint="default"/>
+      </w:rPr>
+    </w:lvl>
+    <w:lvl w:ilvl="6">
+      <w:start w:val="1"/>
+      <w:numFmt w:val="bullet"/>
+      <w:lvlText w:val=""/>
+      <w:lvlJc w:val="left"/>
+      <w:pPr>
+        <w:ind w:left="2520" w:hanging="360"/>
+      </w:pPr>
+      <w:rPr>
+        <w:rFonts w:ascii="Wingdings" w:hAnsi="Wingdings" w:hint="default"/>
+      </w:rPr>
+    </w:lvl>
+    <w:lvl w:ilvl="7">
+      <w:start w:val="1"/>
+      <w:numFmt w:val="bullet"/>
+      <w:lvlText w:val=""/>
+      <w:lvlJc w:val="left"/>
+      <w:pPr>
+        <w:ind w:left="2880" w:hanging="360"/>
+      </w:pPr>
+      <w:rPr>
+        <w:rFonts w:ascii="Symbol" w:hAnsi="Symbol" w:hint="default"/>
+      </w:rPr>
+    </w:lvl>
+    <w:lvl w:ilvl="8">
+      <w:start w:val="1"/>
+      <w:numFmt w:val="bullet"/>
+      <w:lvlText w:val=""/>
+      <w:lvlJc w:val="left"/>
+      <w:pPr>
+        <w:ind w:left="3240" w:hanging="360"/>
+      </w:pPr>
+      <w:rPr>
+        <w:rFonts w:ascii="Symbol" w:hAnsi="Symbol" w:hint="default"/>
+      </w:rPr>
+    </w:lvl>
+  </w:abstractNum>
+  <w:abstractNum w:abstractNumId="5" w15:restartNumberingAfterBreak="0">
     <w:nsid w:val="598D374E"/>
     <w:multiLevelType w:val="multilevel"/>
     <w:tmpl w:val="ED02F4A0"/>
@@ -3633,17 +5208,130 @@
       </w:rPr>
     </w:lvl>
   </w:abstractNum>
+  <w:abstractNum w:abstractNumId="6" w15:restartNumberingAfterBreak="0">
+    <w:nsid w:val="5C9E70AC"/>
+    <w:multiLevelType w:val="multilevel"/>
+    <w:tmpl w:val="40090021"/>
+    <w:lvl w:ilvl="0">
+      <w:start w:val="1"/>
+      <w:numFmt w:val="bullet"/>
+      <w:lvlText w:val=""/>
+      <w:lvlJc w:val="left"/>
+      <w:pPr>
+        <w:ind w:left="360" w:hanging="360"/>
+      </w:pPr>
+      <w:rPr>
+        <w:rFonts w:ascii="Wingdings" w:hAnsi="Wingdings" w:hint="default"/>
+      </w:rPr>
+    </w:lvl>
+    <w:lvl w:ilvl="1">
+      <w:start w:val="1"/>
+      <w:numFmt w:val="bullet"/>
+      <w:lvlText w:val=""/>
+      <w:lvlJc w:val="left"/>
+      <w:pPr>
+        <w:ind w:left="720" w:hanging="360"/>
+      </w:pPr>
+      <w:rPr>
+        <w:rFonts w:ascii="Wingdings" w:hAnsi="Wingdings" w:hint="default"/>
+      </w:rPr>
+    </w:lvl>
+    <w:lvl w:ilvl="2">
+      <w:start w:val="1"/>
+      <w:numFmt w:val="bullet"/>
+      <w:lvlText w:val=""/>
+      <w:lvlJc w:val="left"/>
+      <w:pPr>
+        <w:ind w:left="1080" w:hanging="360"/>
+      </w:pPr>
+      <w:rPr>
+        <w:rFonts w:ascii="Wingdings" w:hAnsi="Wingdings" w:hint="default"/>
+      </w:rPr>
+    </w:lvl>
+    <w:lvl w:ilvl="3">
+      <w:start w:val="1"/>
+      <w:numFmt w:val="bullet"/>
+      <w:lvlText w:val=""/>
+      <w:lvlJc w:val="left"/>
+      <w:pPr>
+        <w:ind w:left="1440" w:hanging="360"/>
+      </w:pPr>
+      <w:rPr>
+        <w:rFonts w:ascii="Symbol" w:hAnsi="Symbol" w:hint="default"/>
+      </w:rPr>
+    </w:lvl>
+    <w:lvl w:ilvl="4">
+      <w:start w:val="1"/>
+      <w:numFmt w:val="bullet"/>
+      <w:lvlText w:val=""/>
+      <w:lvlJc w:val="left"/>
+      <w:pPr>
+        <w:ind w:left="1800" w:hanging="360"/>
+      </w:pPr>
+      <w:rPr>
+        <w:rFonts w:ascii="Symbol" w:hAnsi="Symbol" w:hint="default"/>
+      </w:rPr>
+    </w:lvl>
+    <w:lvl w:ilvl="5">
+      <w:start w:val="1"/>
+      <w:numFmt w:val="bullet"/>
+      <w:lvlText w:val=""/>
+      <w:lvlJc w:val="left"/>
+      <w:pPr>
+        <w:ind w:left="2160" w:hanging="360"/>
+      </w:pPr>
+      <w:rPr>
+        <w:rFonts w:ascii="Wingdings" w:hAnsi="Wingdings" w:hint="default"/>
+      </w:rPr>
+    </w:lvl>
+    <w:lvl w:ilvl="6">
+      <w:start w:val="1"/>
+      <w:numFmt w:val="bullet"/>
+      <w:lvlText w:val=""/>
+      <w:lvlJc w:val="left"/>
+      <w:pPr>
+        <w:ind w:left="2520" w:hanging="360"/>
+      </w:pPr>
+      <w:rPr>
+        <w:rFonts w:ascii="Wingdings" w:hAnsi="Wingdings" w:hint="default"/>
+      </w:rPr>
+    </w:lvl>
+    <w:lvl w:ilvl="7">
+      <w:start w:val="1"/>
+      <w:numFmt w:val="bullet"/>
+      <w:lvlText w:val=""/>
+      <w:lvlJc w:val="left"/>
+      <w:pPr>
+        <w:ind w:left="2880" w:hanging="360"/>
+      </w:pPr>
+      <w:rPr>
+        <w:rFonts w:ascii="Symbol" w:hAnsi="Symbol" w:hint="default"/>
+      </w:rPr>
+    </w:lvl>
+    <w:lvl w:ilvl="8">
+      <w:start w:val="1"/>
+      <w:numFmt w:val="bullet"/>
+      <w:lvlText w:val=""/>
+      <w:lvlJc w:val="left"/>
+      <w:pPr>
+        <w:ind w:left="3240" w:hanging="360"/>
+      </w:pPr>
+      <w:rPr>
+        <w:rFonts w:ascii="Symbol" w:hAnsi="Symbol" w:hint="default"/>
+      </w:rPr>
+    </w:lvl>
+  </w:abstractNum>
   <w:num w:numId="1">
     <w:abstractNumId w:val="0"/>
   </w:num>
   <w:num w:numId="2">
-    <w:abstractNumId w:val="2"/>
+    <w:abstractNumId w:val="5"/>
   </w:num>
   <w:num w:numId="3">
     <w:abstractNumId w:val="0"/>
   </w:num>
   <w:num w:numId="4">
-    <w:abstractNumId w:val="2"/>
+    <w:abstractNumId w:val="5"/>
     <w:lvlOverride w:ilvl="0">
       <w:startOverride w:val="1"/>
     </w:lvlOverride>
@@ -3686,6 +5374,24 @@
   </w:num>
   <w:num w:numId="9">
     <w:abstractNumId w:val="0"/>
+  </w:num>
+  <w:num w:numId="10">
+    <w:abstractNumId w:val="0"/>
+  </w:num>
+  <w:num w:numId="11">
+    <w:abstractNumId w:val="0"/>
+  </w:num>
+  <w:num w:numId="12">
+    <w:abstractNumId w:val="6"/>
+  </w:num>
+  <w:num w:numId="13">
+    <w:abstractNumId w:val="4"/>
+  </w:num>
+  <w:num w:numId="14">
+    <w:abstractNumId w:val="3"/>
+  </w:num>
+  <w:num w:numId="15">
+    <w:abstractNumId w:val="2"/>
   </w:num>
 </w:numbering>
 </file>
@@ -4085,11 +5791,12 @@
   <w:style w:type="paragraph" w:default="1" w:styleId="Normal">
     <w:name w:val="Normal"/>
     <w:qFormat/>
-    <w:rsid w:val="00686263"/>
+    <w:rsid w:val="001B72BF"/>
   </w:style>
   <w:style w:type="character" w:default="1" w:styleId="DefaultParagraphFont">
     <w:name w:val="Default Paragraph Font"/>
     <w:uiPriority w:val="1"/>
+    <w:semiHidden/>
     <w:unhideWhenUsed/>
   </w:style>
   <w:style w:type="table" w:default="1" w:styleId="TableNormal">
@@ -4493,7 +6200,7 @@
 </file>
 
 <file path=customXml/itemProps1.xml><?xml version="1.0" encoding="utf-8"?>
-<ds:datastoreItem xmlns:ds="http://schemas.openxmlformats.org/officeDocument/2006/customXml" ds:itemID="{0B90E327-8C9B-42ED-A5FB-2A40FD122E3F}">
+<ds:datastoreItem xmlns:ds="http://schemas.openxmlformats.org/officeDocument/2006/customXml" ds:itemID="{1AAF8206-7ABB-4F05-9E0B-C5A1E24329D1}">
   <ds:schemaRefs>
     <ds:schemaRef ds:uri="http://schemas.openxmlformats.org/officeDocument/2006/bibliography"/>
   </ds:schemaRefs>

</xml_diff>